<commit_message>
change in detail page
</commit_message>
<xml_diff>
--- a/brian User Tooltip with.docx
+++ b/brian User Tooltip with.docx
@@ -331,24 +331,58 @@
       <w:pPr>
         <w:rPr>
           <w:b/>
-        </w:rPr>
-      </w:pPr>
-      <w:r>
-        <w:rPr>
-          <w:b/>
-        </w:rPr>
-        <w:t xml:space="preserve">Please login on contact me (in offline mode) </w:t>
-      </w:r>
-    </w:p>
-    <w:p>
-      <w:pPr>
-        <w:rPr>
-          <w:b/>
-        </w:rPr>
-      </w:pPr>
-      <w:r>
-        <w:rPr>
-          <w:b/>
+          <w:color w:val="00B050"/>
+        </w:rPr>
+      </w:pPr>
+      <w:r>
+        <w:rPr>
+          <w:b/>
+          <w:color w:val="00B050"/>
+        </w:rPr>
+        <w:t>Please login on contact me (in offline mode</w:t>
+      </w:r>
+      <w:proofErr w:type="gramStart"/>
+      <w:r>
+        <w:rPr>
+          <w:b/>
+          <w:color w:val="00B050"/>
+        </w:rPr>
+        <w:t xml:space="preserve">) </w:t>
+      </w:r>
+      <w:r>
+        <w:rPr>
+          <w:b/>
+          <w:color w:val="00B050"/>
+        </w:rPr>
+        <w:t xml:space="preserve"> in</w:t>
+      </w:r>
+      <w:proofErr w:type="gramEnd"/>
+      <w:r>
+        <w:rPr>
+          <w:b/>
+          <w:color w:val="00B050"/>
+        </w:rPr>
+        <w:t xml:space="preserve"> offer detail </w:t>
+      </w:r>
+    </w:p>
+    <w:p>
+      <w:pPr>
+        <w:rPr>
+          <w:b/>
+        </w:rPr>
+      </w:pPr>
+    </w:p>
+    <w:p>
+      <w:pPr>
+        <w:rPr>
+          <w:b/>
+          <w:color w:val="00B050"/>
+        </w:rPr>
+      </w:pPr>
+      <w:r>
+        <w:rPr>
+          <w:b/>
+          <w:color w:val="00B050"/>
         </w:rPr>
         <w:t>User store button (go to offer owner store) rather owner</w:t>
       </w:r>
@@ -364,11 +398,13 @@
       <w:pPr>
         <w:rPr>
           <w:b/>
-        </w:rPr>
-      </w:pPr>
-      <w:r>
-        <w:rPr>
-          <w:b/>
+          <w:color w:val="00B050"/>
+        </w:rPr>
+      </w:pPr>
+      <w:r>
+        <w:rPr>
+          <w:b/>
+          <w:color w:val="00B050"/>
         </w:rPr>
         <w:t xml:space="preserve">No video </w:t>
       </w:r>
@@ -377,6 +413,7 @@
       <w:r>
         <w:rPr>
           <w:b/>
+          <w:color w:val="00B050"/>
         </w:rPr>
         <w:t>url</w:t>
       </w:r>
@@ -385,6 +422,7 @@
       <w:r>
         <w:rPr>
           <w:b/>
+          <w:color w:val="00B050"/>
         </w:rPr>
         <w:t xml:space="preserve"> mandatory </w:t>
       </w:r>
@@ -393,11 +431,13 @@
       <w:pPr>
         <w:rPr>
           <w:b/>
-        </w:rPr>
-      </w:pPr>
-      <w:r>
-        <w:rPr>
-          <w:b/>
+          <w:color w:val="00B050"/>
+        </w:rPr>
+      </w:pPr>
+      <w:r>
+        <w:rPr>
+          <w:b/>
+          <w:color w:val="00B050"/>
         </w:rPr>
         <w:t xml:space="preserve">And </w:t>
       </w:r>
@@ -405,6 +445,7 @@
       <w:r>
         <w:rPr>
           <w:b/>
+          <w:color w:val="00B050"/>
         </w:rPr>
         <w:t>seo</w:t>
       </w:r>
@@ -412,6 +453,7 @@
       <w:r>
         <w:rPr>
           <w:b/>
+          <w:color w:val="00B050"/>
         </w:rPr>
         <w:t xml:space="preserve"> </w:t>
       </w:r>
@@ -419,6 +461,7 @@
       <w:r>
         <w:rPr>
           <w:b/>
+          <w:color w:val="00B050"/>
         </w:rPr>
         <w:t>title</w:t>
       </w:r>
@@ -426,6 +469,7 @@
       <w:r>
         <w:rPr>
           <w:b/>
+          <w:color w:val="00B050"/>
         </w:rPr>
         <w:t>,seo</w:t>
       </w:r>
@@ -433,6 +477,7 @@
       <w:r>
         <w:rPr>
           <w:b/>
+          <w:color w:val="00B050"/>
         </w:rPr>
         <w:t>_description</w:t>
       </w:r>
@@ -440,6 +485,7 @@
       <w:r>
         <w:rPr>
           <w:b/>
+          <w:color w:val="00B050"/>
         </w:rPr>
         <w:t xml:space="preserve"> and keywords (whole section </w:t>
       </w:r>
@@ -447,6 +493,7 @@
       <w:r>
         <w:rPr>
           <w:b/>
+          <w:color w:val="00B050"/>
         </w:rPr>
         <w:t>shuldnt</w:t>
       </w:r>
@@ -454,6 +501,7 @@
       <w:r>
         <w:rPr>
           <w:b/>
+          <w:color w:val="00B050"/>
         </w:rPr>
         <w:t xml:space="preserve"> need)</w:t>
       </w:r>
@@ -465,11 +513,13 @@
         </w:tabs>
         <w:rPr>
           <w:b/>
-        </w:rPr>
-      </w:pPr>
-      <w:r>
-        <w:rPr>
-          <w:b/>
+          <w:color w:val="00B050"/>
+        </w:rPr>
+      </w:pPr>
+      <w:r>
+        <w:rPr>
+          <w:b/>
+          <w:color w:val="00B050"/>
         </w:rPr>
         <w:t>Last check box should be mandatory</w:t>
       </w:r>
@@ -541,12 +591,14 @@
         </w:tabs>
         <w:rPr>
           <w:b/>
+          <w:color w:val="00B050"/>
         </w:rPr>
       </w:pPr>
       <w:proofErr w:type="gramStart"/>
       <w:r>
         <w:rPr>
           <w:b/>
+          <w:color w:val="00B050"/>
         </w:rPr>
         <w:t>For  sound</w:t>
       </w:r>
@@ -554,6 +606,7 @@
       <w:r>
         <w:rPr>
           <w:b/>
+          <w:color w:val="00B050"/>
         </w:rPr>
         <w:t xml:space="preserve"> if not found no element should be shown)</w:t>
       </w:r>
@@ -680,7 +733,6 @@
           <w:sz w:val="26"/>
           <w:szCs w:val="26"/>
         </w:rPr>
-        <w:lastRenderedPageBreak/>
         <w:t>12. The calendar under Price Calculation should be OUT</w:t>
       </w:r>
     </w:p>

</xml_diff>